<commit_message>
Update doc and nbaplayer.html
</commit_message>
<xml_diff>
--- a/nbaplayer/NBA球员能力值可视化.docx
+++ b/nbaplayer/NBA球员能力值可视化.docx
@@ -4,13 +4,12 @@
   <w:body>
     <w:p>
       <w:pPr>
-        <w:rPr>
-          <w:rFonts w:ascii="FangSong" w:eastAsia="FangSong" w:hAnsi="FangSong" w:hint="eastAsia"/>
-        </w:rPr>
-      </w:pPr>
-      <w:r>
-        <w:rPr>
-          <w:rFonts w:ascii="FangSong" w:eastAsia="FangSong" w:hAnsi="FangSong" w:hint="eastAsia"/>
+        <w:pStyle w:val="1"/>
+        <w:jc w:val="center"/>
+      </w:pPr>
+      <w:r>
+        <w:rPr>
+          <w:rFonts w:hint="eastAsia"/>
         </w:rPr>
         <w:t>NBA球员能力值可视化</w:t>
       </w:r>
@@ -18,21 +17,10 @@
     <w:p>
       <w:pPr>
         <w:pStyle w:val="2"/>
-        <w:rPr>
-          <w:rFonts w:ascii="FangSong" w:eastAsia="FangSong" w:hAnsi="FangSong" w:cstheme="minorBidi" w:hint="eastAsia"/>
-          <w:b w:val="0"/>
-          <w:bCs w:val="0"/>
-          <w:sz w:val="24"/>
-          <w:szCs w:val="24"/>
-        </w:rPr>
-      </w:pPr>
-      <w:r>
-        <w:rPr>
-          <w:rFonts w:ascii="FangSong" w:eastAsia="FangSong" w:hAnsi="FangSong" w:cstheme="minorBidi" w:hint="eastAsia"/>
-          <w:b w:val="0"/>
-          <w:bCs w:val="0"/>
-          <w:sz w:val="24"/>
-          <w:szCs w:val="24"/>
+      </w:pPr>
+      <w:r>
+        <w:rPr>
+          <w:rFonts w:hint="eastAsia"/>
         </w:rPr>
         <w:t>目标</w:t>
       </w:r>
@@ -50,7 +38,7 @@
         <w:ind w:firstLineChars="0"/>
         <w:jc w:val="left"/>
         <w:rPr>
-          <w:rFonts w:ascii="FangSong" w:eastAsia="FangSong" w:hAnsi="FangSong" w:hint="eastAsia"/>
+          <w:rFonts w:ascii="FangSong" w:eastAsia="FangSong" w:hAnsi="FangSong"/>
         </w:rPr>
       </w:pPr>
       <w:r>
@@ -76,7 +64,21 @@
         <w:rPr>
           <w:rFonts w:ascii="FangSong" w:eastAsia="FangSong" w:hAnsi="FangSong" w:hint="eastAsia"/>
         </w:rPr>
-        <w:t>(mvp)</w:t>
+        <w:t>(</w:t>
+      </w:r>
+      <w:proofErr w:type="spellStart"/>
+      <w:r>
+        <w:rPr>
+          <w:rFonts w:ascii="FangSong" w:eastAsia="FangSong" w:hAnsi="FangSong" w:hint="eastAsia"/>
+        </w:rPr>
+        <w:t>mvp</w:t>
+      </w:r>
+      <w:proofErr w:type="spellEnd"/>
+      <w:r>
+        <w:rPr>
+          <w:rFonts w:ascii="FangSong" w:eastAsia="FangSong" w:hAnsi="FangSong" w:hint="eastAsia"/>
+        </w:rPr>
+        <w:t>)</w:t>
       </w:r>
       <w:r>
         <w:rPr>
@@ -98,7 +100,7 @@
         <w:ind w:firstLineChars="0"/>
         <w:jc w:val="left"/>
         <w:rPr>
-          <w:rFonts w:ascii="FangSong" w:eastAsia="FangSong" w:hAnsi="FangSong" w:cs="Menlo" w:hint="eastAsia"/>
+          <w:rFonts w:ascii="FangSong" w:eastAsia="FangSong" w:hAnsi="FangSong" w:cs="Menlo"/>
           <w:color w:val="000000"/>
           <w:kern w:val="0"/>
         </w:rPr>
@@ -125,13 +127,23 @@
         </w:rPr>
         <w:t>(</w:t>
       </w:r>
-      <w:r>
-        <w:rPr>
-          <w:rFonts w:ascii="FangSong" w:eastAsia="FangSong" w:hAnsi="FangSong" w:cs="Menlo" w:hint="eastAsia"/>
-          <w:color w:val="000000"/>
-          <w:kern w:val="0"/>
-        </w:rPr>
-        <w:t>GamePlay比赛场数</w:t>
+      <w:proofErr w:type="spellStart"/>
+      <w:r>
+        <w:rPr>
+          <w:rFonts w:ascii="FangSong" w:eastAsia="FangSong" w:hAnsi="FangSong" w:cs="Menlo" w:hint="eastAsia"/>
+          <w:color w:val="000000"/>
+          <w:kern w:val="0"/>
+        </w:rPr>
+        <w:t>GamePlay</w:t>
+      </w:r>
+      <w:proofErr w:type="spellEnd"/>
+      <w:r>
+        <w:rPr>
+          <w:rFonts w:ascii="FangSong" w:eastAsia="FangSong" w:hAnsi="FangSong" w:cs="Menlo" w:hint="eastAsia"/>
+          <w:color w:val="000000"/>
+          <w:kern w:val="0"/>
+        </w:rPr>
+        <w:t>比赛场数</w:t>
       </w:r>
       <w:r>
         <w:rPr>
@@ -539,7 +551,7 @@
         <w:ind w:firstLineChars="0"/>
         <w:jc w:val="left"/>
         <w:rPr>
-          <w:rFonts w:ascii="FangSong" w:eastAsia="FangSong" w:hAnsi="FangSong" w:cs="Menlo" w:hint="eastAsia"/>
+          <w:rFonts w:ascii="FangSong" w:eastAsia="FangSong" w:hAnsi="FangSong" w:cs="Menlo"/>
           <w:color w:val="000000"/>
           <w:kern w:val="0"/>
         </w:rPr>
@@ -574,7 +586,7 @@
         <w:ind w:firstLineChars="0"/>
         <w:jc w:val="left"/>
         <w:rPr>
-          <w:rFonts w:ascii="FangSong" w:eastAsia="FangSong" w:hAnsi="FangSong" w:cs="Menlo" w:hint="eastAsia"/>
+          <w:rFonts w:ascii="FangSong" w:eastAsia="FangSong" w:hAnsi="FangSong" w:cs="Menlo"/>
           <w:color w:val="000000"/>
           <w:kern w:val="0"/>
         </w:rPr>
@@ -601,7 +613,7 @@
         <w:ind w:firstLineChars="0"/>
         <w:jc w:val="left"/>
         <w:rPr>
-          <w:rFonts w:ascii="FangSong" w:eastAsia="FangSong" w:hAnsi="FangSong" w:cs="Menlo" w:hint="eastAsia"/>
+          <w:rFonts w:ascii="FangSong" w:eastAsia="FangSong" w:hAnsi="FangSong" w:cs="Menlo"/>
           <w:color w:val="000000"/>
           <w:kern w:val="0"/>
         </w:rPr>
@@ -614,13 +626,23 @@
         </w:rPr>
         <w:t>把各项指标以类似</w:t>
       </w:r>
-      <w:r>
-        <w:rPr>
-          <w:rFonts w:ascii="FangSong" w:eastAsia="FangSong" w:hAnsi="FangSong" w:cs="Menlo" w:hint="eastAsia"/>
-          <w:color w:val="000000"/>
-          <w:kern w:val="0"/>
-        </w:rPr>
-        <w:t>github方格展示，颜色越深则该指标越</w:t>
+      <w:proofErr w:type="spellStart"/>
+      <w:r>
+        <w:rPr>
+          <w:rFonts w:ascii="FangSong" w:eastAsia="FangSong" w:hAnsi="FangSong" w:cs="Menlo" w:hint="eastAsia"/>
+          <w:color w:val="000000"/>
+          <w:kern w:val="0"/>
+        </w:rPr>
+        <w:t>github</w:t>
+      </w:r>
+      <w:proofErr w:type="spellEnd"/>
+      <w:r>
+        <w:rPr>
+          <w:rFonts w:ascii="FangSong" w:eastAsia="FangSong" w:hAnsi="FangSong" w:cs="Menlo" w:hint="eastAsia"/>
+          <w:color w:val="000000"/>
+          <w:kern w:val="0"/>
+        </w:rPr>
+        <w:t>方格展示，颜色越深则该指标越</w:t>
       </w:r>
       <w:r>
         <w:rPr>
@@ -634,17 +656,10 @@
     <w:p>
       <w:pPr>
         <w:pStyle w:val="2"/>
-        <w:rPr>
-          <w:rFonts w:ascii="FangSong" w:eastAsia="FangSong" w:hAnsi="FangSong" w:hint="eastAsia"/>
-          <w:sz w:val="24"/>
-          <w:szCs w:val="24"/>
-        </w:rPr>
-      </w:pPr>
-      <w:r>
-        <w:rPr>
-          <w:rFonts w:ascii="FangSong" w:eastAsia="FangSong" w:hAnsi="FangSong" w:hint="eastAsia"/>
-          <w:sz w:val="24"/>
-          <w:szCs w:val="24"/>
+      </w:pPr>
+      <w:r>
+        <w:rPr>
+          <w:rFonts w:hint="eastAsia"/>
         </w:rPr>
         <w:t>步骤</w:t>
       </w:r>
@@ -658,7 +673,7 @@
         </w:numPr>
         <w:ind w:firstLineChars="0"/>
         <w:rPr>
-          <w:rFonts w:ascii="FangSong" w:eastAsia="FangSong" w:hAnsi="FangSong" w:hint="eastAsia"/>
+          <w:rFonts w:ascii="FangSong" w:eastAsia="FangSong" w:hAnsi="FangSong"/>
         </w:rPr>
       </w:pPr>
       <w:r>
@@ -679,20 +694,34 @@
         <w:pStyle w:val="a3"/>
         <w:ind w:left="360" w:firstLineChars="0" w:firstLine="0"/>
         <w:rPr>
-          <w:rFonts w:ascii="FangSong" w:eastAsia="FangSong" w:hAnsi="FangSong" w:hint="eastAsia"/>
-        </w:rPr>
-      </w:pPr>
-      <w:r>
-        <w:rPr>
-          <w:rFonts w:ascii="FangSong" w:eastAsia="FangSong" w:hAnsi="FangSong" w:hint="eastAsia"/>
-        </w:rPr>
-        <w:t>数据网站kaggle。</w:t>
-      </w:r>
-    </w:p>
-    <w:p>
-      <w:pPr>
-        <w:rPr>
-          <w:rFonts w:ascii="FangSong" w:eastAsia="FangSong" w:hAnsi="FangSong" w:hint="eastAsia"/>
+          <w:rFonts w:ascii="FangSong" w:eastAsia="FangSong" w:hAnsi="FangSong"/>
+        </w:rPr>
+      </w:pPr>
+      <w:r>
+        <w:rPr>
+          <w:rFonts w:ascii="FangSong" w:eastAsia="FangSong" w:hAnsi="FangSong" w:hint="eastAsia"/>
+        </w:rPr>
+        <w:t>数据网站</w:t>
+      </w:r>
+      <w:proofErr w:type="spellStart"/>
+      <w:r>
+        <w:rPr>
+          <w:rFonts w:ascii="FangSong" w:eastAsia="FangSong" w:hAnsi="FangSong" w:hint="eastAsia"/>
+        </w:rPr>
+        <w:t>kaggle</w:t>
+      </w:r>
+      <w:proofErr w:type="spellEnd"/>
+      <w:r>
+        <w:rPr>
+          <w:rFonts w:ascii="FangSong" w:eastAsia="FangSong" w:hAnsi="FangSong" w:hint="eastAsia"/>
+        </w:rPr>
+        <w:t>。</w:t>
+      </w:r>
+    </w:p>
+    <w:p>
+      <w:pPr>
+        <w:rPr>
+          <w:rFonts w:ascii="FangSong" w:eastAsia="FangSong" w:hAnsi="FangSong"/>
         </w:rPr>
       </w:pPr>
       <w:hyperlink r:id="rId5" w:history="1">
@@ -721,7 +750,7 @@
     <w:p>
       <w:pPr>
         <w:rPr>
-          <w:rFonts w:ascii="FangSong" w:eastAsia="FangSong" w:hAnsi="FangSong" w:hint="eastAsia"/>
+          <w:rFonts w:ascii="FangSong" w:eastAsia="FangSong" w:hAnsi="FangSong"/>
         </w:rPr>
       </w:pPr>
     </w:p>
@@ -734,7 +763,7 @@
         </w:numPr>
         <w:ind w:firstLineChars="0"/>
         <w:rPr>
-          <w:rFonts w:ascii="FangSong" w:eastAsia="FangSong" w:hAnsi="FangSong" w:hint="eastAsia"/>
+          <w:rFonts w:ascii="FangSong" w:eastAsia="FangSong" w:hAnsi="FangSong"/>
         </w:rPr>
       </w:pPr>
       <w:r>
@@ -816,14 +845,14 @@
         <w:pStyle w:val="a3"/>
         <w:ind w:left="360" w:firstLineChars="0" w:firstLine="0"/>
         <w:rPr>
-          <w:rFonts w:ascii="FangSong" w:eastAsia="FangSong" w:hAnsi="FangSong" w:hint="eastAsia"/>
-        </w:rPr>
-      </w:pPr>
-    </w:p>
-    <w:p>
-      <w:pPr>
-        <w:rPr>
-          <w:rFonts w:ascii="FangSong" w:eastAsia="FangSong" w:hAnsi="FangSong" w:hint="eastAsia"/>
+          <w:rFonts w:ascii="FangSong" w:eastAsia="FangSong" w:hAnsi="FangSong"/>
+        </w:rPr>
+      </w:pPr>
+    </w:p>
+    <w:p>
+      <w:pPr>
+        <w:rPr>
+          <w:rFonts w:ascii="FangSong" w:eastAsia="FangSong" w:hAnsi="FangSong"/>
         </w:rPr>
       </w:pPr>
       <w:r>
@@ -836,7 +865,7 @@
     <w:p>
       <w:pPr>
         <w:rPr>
-          <w:rFonts w:ascii="FangSong" w:eastAsia="FangSong" w:hAnsi="FangSong" w:hint="eastAsia"/>
+          <w:rFonts w:ascii="FangSong" w:eastAsia="FangSong" w:hAnsi="FangSong"/>
         </w:rPr>
       </w:pPr>
     </w:p>
@@ -849,7 +878,7 @@
         </w:numPr>
         <w:ind w:firstLineChars="0"/>
         <w:rPr>
-          <w:rFonts w:ascii="FangSong" w:eastAsia="FangSong" w:hAnsi="FangSong" w:hint="eastAsia"/>
+          <w:rFonts w:ascii="FangSong" w:eastAsia="FangSong" w:hAnsi="FangSong"/>
         </w:rPr>
       </w:pPr>
       <w:r>
@@ -868,7 +897,7 @@
         </w:numPr>
         <w:ind w:firstLineChars="0"/>
         <w:rPr>
-          <w:rFonts w:ascii="FangSong" w:eastAsia="FangSong" w:hAnsi="FangSong" w:hint="eastAsia"/>
+          <w:rFonts w:ascii="FangSong" w:eastAsia="FangSong" w:hAnsi="FangSong"/>
         </w:rPr>
       </w:pPr>
       <w:r>
@@ -887,13 +916,14 @@
         </w:numPr>
         <w:ind w:firstLineChars="0"/>
         <w:rPr>
-          <w:rFonts w:ascii="FangSong" w:eastAsia="FangSong" w:hAnsi="FangSong" w:hint="eastAsia"/>
-        </w:rPr>
-      </w:pPr>
-      <w:r>
-        <w:rPr>
-          <w:rFonts w:ascii="FangSong" w:eastAsia="FangSong" w:hAnsi="FangSong" w:hint="eastAsia"/>
-        </w:rPr>
+          <w:rFonts w:ascii="FangSong" w:eastAsia="FangSong" w:hAnsi="FangSong"/>
+        </w:rPr>
+      </w:pPr>
+      <w:r>
+        <w:rPr>
+          <w:rFonts w:ascii="FangSong" w:eastAsia="FangSong" w:hAnsi="FangSong" w:hint="eastAsia"/>
+        </w:rPr>
+        <w:lastRenderedPageBreak/>
         <w:t>导航栏</w:t>
       </w:r>
     </w:p>
@@ -902,7 +932,7 @@
         <w:pStyle w:val="a3"/>
         <w:ind w:left="1440" w:firstLineChars="0" w:firstLine="0"/>
         <w:rPr>
-          <w:rFonts w:ascii="FangSong" w:eastAsia="FangSong" w:hAnsi="FangSong" w:hint="eastAsia"/>
+          <w:rFonts w:ascii="FangSong" w:eastAsia="FangSong" w:hAnsi="FangSong"/>
         </w:rPr>
       </w:pPr>
       <w:r>
@@ -934,8 +964,20 @@
           <w:sz w:val="18"/>
           <w:szCs w:val="18"/>
         </w:rPr>
-        <w:t>&lt;nav</w:t>
-      </w:r>
+        <w:t>&lt;</w:t>
+      </w:r>
+      <w:proofErr w:type="spellStart"/>
+      <w:r>
+        <w:rPr>
+          <w:rFonts w:ascii="Menlo" w:eastAsia="Times New Roman" w:hAnsi="Menlo" w:cs="Menlo"/>
+          <w:color w:val="800000"/>
+          <w:kern w:val="0"/>
+          <w:sz w:val="18"/>
+          <w:szCs w:val="18"/>
+        </w:rPr>
+        <w:t>nav</w:t>
+      </w:r>
+      <w:proofErr w:type="spellEnd"/>
       <w:r>
         <w:rPr>
           <w:rFonts w:ascii="Menlo" w:eastAsia="Times New Roman" w:hAnsi="Menlo" w:cs="Menlo"/>
@@ -974,7 +1016,51 @@
           <w:sz w:val="18"/>
           <w:szCs w:val="18"/>
         </w:rPr>
-        <w:t>"navbar navbar-inverse"</w:t>
+        <w:t>"</w:t>
+      </w:r>
+      <w:proofErr w:type="spellStart"/>
+      <w:r>
+        <w:rPr>
+          <w:rFonts w:ascii="Menlo" w:eastAsia="Times New Roman" w:hAnsi="Menlo" w:cs="Menlo"/>
+          <w:color w:val="0000FF"/>
+          <w:kern w:val="0"/>
+          <w:sz w:val="18"/>
+          <w:szCs w:val="18"/>
+        </w:rPr>
+        <w:t>navbar</w:t>
+      </w:r>
+      <w:proofErr w:type="spellEnd"/>
+      <w:r>
+        <w:rPr>
+          <w:rFonts w:ascii="Menlo" w:eastAsia="Times New Roman" w:hAnsi="Menlo" w:cs="Menlo"/>
+          <w:color w:val="0000FF"/>
+          <w:kern w:val="0"/>
+          <w:sz w:val="18"/>
+          <w:szCs w:val="18"/>
+        </w:rPr>
+        <w:t xml:space="preserve"> </w:t>
+      </w:r>
+      <w:proofErr w:type="spellStart"/>
+      <w:r>
+        <w:rPr>
+          <w:rFonts w:ascii="Menlo" w:eastAsia="Times New Roman" w:hAnsi="Menlo" w:cs="Menlo"/>
+          <w:color w:val="0000FF"/>
+          <w:kern w:val="0"/>
+          <w:sz w:val="18"/>
+          <w:szCs w:val="18"/>
+        </w:rPr>
+        <w:t>navbar</w:t>
+      </w:r>
+      <w:proofErr w:type="spellEnd"/>
+      <w:r>
+        <w:rPr>
+          <w:rFonts w:ascii="Menlo" w:eastAsia="Times New Roman" w:hAnsi="Menlo" w:cs="Menlo"/>
+          <w:color w:val="0000FF"/>
+          <w:kern w:val="0"/>
+          <w:sz w:val="18"/>
+          <w:szCs w:val="18"/>
+        </w:rPr>
+        <w:t>-inverse"</w:t>
       </w:r>
       <w:r>
         <w:rPr>
@@ -1049,7 +1135,6 @@
           <w:sz w:val="18"/>
           <w:szCs w:val="18"/>
         </w:rPr>
-        <w:lastRenderedPageBreak/>
         <w:t xml:space="preserve">        </w:t>
       </w:r>
       <w:r>
@@ -1185,7 +1270,29 @@
           <w:sz w:val="18"/>
           <w:szCs w:val="18"/>
         </w:rPr>
-        <w:t>"navbar-header"</w:t>
+        <w:t>"</w:t>
+      </w:r>
+      <w:proofErr w:type="spellStart"/>
+      <w:r>
+        <w:rPr>
+          <w:rFonts w:ascii="Menlo" w:eastAsia="Times New Roman" w:hAnsi="Menlo" w:cs="Menlo"/>
+          <w:color w:val="0000FF"/>
+          <w:kern w:val="0"/>
+          <w:sz w:val="18"/>
+          <w:szCs w:val="18"/>
+        </w:rPr>
+        <w:t>navbar</w:t>
+      </w:r>
+      <w:proofErr w:type="spellEnd"/>
+      <w:r>
+        <w:rPr>
+          <w:rFonts w:ascii="Menlo" w:eastAsia="Times New Roman" w:hAnsi="Menlo" w:cs="Menlo"/>
+          <w:color w:val="0000FF"/>
+          <w:kern w:val="0"/>
+          <w:sz w:val="18"/>
+          <w:szCs w:val="18"/>
+        </w:rPr>
+        <w:t>-header"</w:t>
       </w:r>
       <w:r>
         <w:rPr>
@@ -1270,7 +1377,29 @@
           <w:sz w:val="18"/>
           <w:szCs w:val="18"/>
         </w:rPr>
-        <w:t>"navbar-brand"</w:t>
+        <w:t>"</w:t>
+      </w:r>
+      <w:proofErr w:type="spellStart"/>
+      <w:r>
+        <w:rPr>
+          <w:rFonts w:ascii="Menlo" w:eastAsia="Times New Roman" w:hAnsi="Menlo" w:cs="Menlo"/>
+          <w:color w:val="0000FF"/>
+          <w:kern w:val="0"/>
+          <w:sz w:val="18"/>
+          <w:szCs w:val="18"/>
+        </w:rPr>
+        <w:t>navbar</w:t>
+      </w:r>
+      <w:proofErr w:type="spellEnd"/>
+      <w:r>
+        <w:rPr>
+          <w:rFonts w:ascii="Menlo" w:eastAsia="Times New Roman" w:hAnsi="Menlo" w:cs="Menlo"/>
+          <w:color w:val="0000FF"/>
+          <w:kern w:val="0"/>
+          <w:sz w:val="18"/>
+          <w:szCs w:val="18"/>
+        </w:rPr>
+        <w:t>-brand"</w:t>
       </w:r>
       <w:r>
         <w:rPr>
@@ -1375,7 +1504,29 @@
           <w:sz w:val="18"/>
           <w:szCs w:val="18"/>
         </w:rPr>
-        <w:t>"mSubTitle"</w:t>
+        <w:t>"</w:t>
+      </w:r>
+      <w:proofErr w:type="spellStart"/>
+      <w:r>
+        <w:rPr>
+          <w:rFonts w:ascii="Menlo" w:eastAsia="Times New Roman" w:hAnsi="Menlo" w:cs="Menlo"/>
+          <w:color w:val="0000FF"/>
+          <w:kern w:val="0"/>
+          <w:sz w:val="18"/>
+          <w:szCs w:val="18"/>
+        </w:rPr>
+        <w:t>mSubTitle</w:t>
+      </w:r>
+      <w:proofErr w:type="spellEnd"/>
+      <w:r>
+        <w:rPr>
+          <w:rFonts w:ascii="Menlo" w:eastAsia="Times New Roman" w:hAnsi="Menlo" w:cs="Menlo"/>
+          <w:color w:val="0000FF"/>
+          <w:kern w:val="0"/>
+          <w:sz w:val="18"/>
+          <w:szCs w:val="18"/>
+        </w:rPr>
+        <w:t>"</w:t>
       </w:r>
     </w:p>
     <w:p>
@@ -1383,7 +1534,7 @@
         <w:pStyle w:val="a3"/>
         <w:ind w:left="1440" w:firstLineChars="0" w:firstLine="0"/>
         <w:rPr>
-          <w:rFonts w:ascii="FangSong" w:eastAsia="FangSong" w:hAnsi="FangSong" w:hint="eastAsia"/>
+          <w:rFonts w:ascii="FangSong" w:eastAsia="FangSong" w:hAnsi="FangSong"/>
         </w:rPr>
       </w:pPr>
     </w:p>
@@ -1396,7 +1547,7 @@
         </w:numPr>
         <w:ind w:firstLineChars="0"/>
         <w:rPr>
-          <w:rFonts w:ascii="FangSong" w:eastAsia="FangSong" w:hAnsi="FangSong" w:hint="eastAsia"/>
+          <w:rFonts w:ascii="FangSong" w:eastAsia="FangSong" w:hAnsi="FangSong"/>
         </w:rPr>
       </w:pPr>
       <w:r>
@@ -1411,7 +1562,7 @@
         <w:pStyle w:val="a3"/>
         <w:ind w:left="1440" w:firstLineChars="0" w:firstLine="0"/>
         <w:rPr>
-          <w:rFonts w:ascii="FangSong" w:eastAsia="FangSong" w:hAnsi="FangSong" w:hint="eastAsia"/>
+          <w:rFonts w:ascii="FangSong" w:eastAsia="FangSong" w:hAnsi="FangSong"/>
         </w:rPr>
       </w:pPr>
       <w:r>
@@ -1435,7 +1586,7 @@
         <w:ind w:left="1020" w:firstLine="420"/>
         <w:jc w:val="left"/>
         <w:rPr>
-          <w:rFonts w:ascii="Menlo" w:eastAsia="Times New Roman" w:hAnsi="Menlo" w:cs="Menlo" w:hint="eastAsia"/>
+          <w:rFonts w:ascii="Menlo" w:eastAsia="Times New Roman" w:hAnsi="Menlo" w:cs="Menlo"/>
           <w:color w:val="000000"/>
           <w:kern w:val="0"/>
           <w:sz w:val="18"/>
@@ -1490,7 +1641,29 @@
           <w:sz w:val="18"/>
           <w:szCs w:val="18"/>
         </w:rPr>
-        <w:t>"heatMap"</w:t>
+        <w:t>"</w:t>
+      </w:r>
+      <w:proofErr w:type="spellStart"/>
+      <w:r>
+        <w:rPr>
+          <w:rFonts w:ascii="Menlo" w:eastAsia="Times New Roman" w:hAnsi="Menlo" w:cs="Menlo"/>
+          <w:color w:val="0000FF"/>
+          <w:kern w:val="0"/>
+          <w:sz w:val="18"/>
+          <w:szCs w:val="18"/>
+        </w:rPr>
+        <w:t>heatMap</w:t>
+      </w:r>
+      <w:proofErr w:type="spellEnd"/>
+      <w:r>
+        <w:rPr>
+          <w:rFonts w:ascii="Menlo" w:eastAsia="Times New Roman" w:hAnsi="Menlo" w:cs="Menlo"/>
+          <w:color w:val="0000FF"/>
+          <w:kern w:val="0"/>
+          <w:sz w:val="18"/>
+          <w:szCs w:val="18"/>
+        </w:rPr>
+        <w:t>"</w:t>
       </w:r>
       <w:r>
         <w:rPr>
@@ -1552,7 +1725,7 @@
         </w:numPr>
         <w:ind w:firstLineChars="0"/>
         <w:rPr>
-          <w:rFonts w:ascii="FangSong" w:eastAsia="FangSong" w:hAnsi="FangSong" w:hint="eastAsia"/>
+          <w:rFonts w:ascii="FangSong" w:eastAsia="FangSong" w:hAnsi="FangSong"/>
         </w:rPr>
       </w:pPr>
       <w:r>
@@ -1567,7 +1740,7 @@
         <w:pStyle w:val="a3"/>
         <w:ind w:left="1440" w:firstLineChars="0" w:firstLine="0"/>
         <w:rPr>
-          <w:rFonts w:ascii="FangSong" w:eastAsia="FangSong" w:hAnsi="FangSong" w:hint="eastAsia"/>
+          <w:rFonts w:ascii="FangSong" w:eastAsia="FangSong" w:hAnsi="FangSong"/>
         </w:rPr>
       </w:pPr>
       <w:r>
@@ -1591,7 +1764,7 @@
         <w:ind w:left="1020" w:firstLine="420"/>
         <w:jc w:val="left"/>
         <w:rPr>
-          <w:rFonts w:ascii="Menlo" w:eastAsia="Times New Roman" w:hAnsi="Menlo" w:cs="Menlo" w:hint="eastAsia"/>
+          <w:rFonts w:ascii="Menlo" w:eastAsia="Times New Roman" w:hAnsi="Menlo" w:cs="Menlo"/>
           <w:color w:val="800000"/>
           <w:kern w:val="0"/>
           <w:sz w:val="18"/>
@@ -1662,7 +1835,7 @@
     <w:p>
       <w:pPr>
         <w:rPr>
-          <w:rFonts w:ascii="FangSong" w:eastAsia="FangSong" w:hAnsi="FangSong" w:hint="eastAsia"/>
+          <w:rFonts w:ascii="FangSong" w:eastAsia="FangSong" w:hAnsi="FangSong"/>
         </w:rPr>
       </w:pPr>
     </w:p>
@@ -1675,7 +1848,7 @@
         </w:numPr>
         <w:ind w:firstLineChars="0"/>
         <w:rPr>
-          <w:rFonts w:ascii="FangSong" w:eastAsia="FangSong" w:hAnsi="FangSong" w:hint="eastAsia"/>
+          <w:rFonts w:ascii="FangSong" w:eastAsia="FangSong" w:hAnsi="FangSong"/>
         </w:rPr>
       </w:pPr>
       <w:r>
@@ -1694,7 +1867,7 @@
         </w:numPr>
         <w:ind w:firstLineChars="0"/>
         <w:rPr>
-          <w:rFonts w:ascii="FangSong" w:eastAsia="FangSong" w:hAnsi="FangSong" w:hint="eastAsia"/>
+          <w:rFonts w:ascii="FangSong" w:eastAsia="FangSong" w:hAnsi="FangSong"/>
         </w:rPr>
       </w:pPr>
       <w:r>
@@ -1725,7 +1898,7 @@
         </w:numPr>
         <w:ind w:firstLineChars="0"/>
         <w:rPr>
-          <w:rFonts w:ascii="FangSong" w:eastAsia="FangSong" w:hAnsi="FangSong" w:hint="eastAsia"/>
+          <w:rFonts w:ascii="FangSong" w:eastAsia="FangSong" w:hAnsi="FangSong"/>
         </w:rPr>
       </w:pPr>
       <w:r>
@@ -1740,15 +1913,29 @@
         </w:rPr>
         <w:t>(有关d3比例尺可参考官网</w:t>
       </w:r>
-      <w:hyperlink r:id="rId6" w:history="1">
-        <w:r>
-          <w:rPr>
-            <w:rStyle w:val="a4"/>
-            <w:rFonts w:ascii="FangSong" w:eastAsia="FangSong" w:hAnsi="FangSong"/>
-          </w:rPr>
-          <w:t>https://github.com/d3/d3/wiki/%E6%95%B0%E5%80%BC%E6%AF%94%E4%BE%8B%E5%B0%BA</w:t>
-        </w:r>
-      </w:hyperlink>
+      <w:r>
+        <w:fldChar w:fldCharType="begin"/>
+      </w:r>
+      <w:r>
+        <w:instrText xml:space="preserve"> HYPERLINK "https://github.com/d3/d3/wiki/%E6%95%B0%E5%80%BC%E6%AF%94%E4%BE%8B%E5%B0%BA" </w:instrText>
+      </w:r>
+      <w:r>
+        <w:fldChar w:fldCharType="separate"/>
+      </w:r>
+      <w:r>
+        <w:rPr>
+          <w:rStyle w:val="a4"/>
+          <w:rFonts w:ascii="FangSong" w:eastAsia="FangSong" w:hAnsi="FangSong"/>
+        </w:rPr>
+        <w:t>https://github.com/d3/d3/wiki/%E6%95%B0%E5%80%BC%E6%AF%94%E4%BE%8B%E5%B0%BA</w:t>
+      </w:r>
+      <w:r>
+        <w:rPr>
+          <w:rStyle w:val="a4"/>
+          <w:rFonts w:ascii="FangSong" w:eastAsia="FangSong" w:hAnsi="FangSong"/>
+        </w:rPr>
+        <w:fldChar w:fldCharType="end"/>
+      </w:r>
       <w:r>
         <w:rPr>
           <w:rFonts w:ascii="FangSong" w:eastAsia="FangSong" w:hAnsi="FangSong" w:hint="eastAsia"/>
@@ -1803,12 +1990,13 @@
         <w:pStyle w:val="a3"/>
         <w:ind w:left="1440" w:firstLineChars="0" w:firstLine="0"/>
         <w:rPr>
-          <w:rFonts w:ascii="FangSong" w:eastAsia="FangSong" w:hAnsi="FangSong" w:hint="eastAsia"/>
-        </w:rPr>
-      </w:pPr>
-      <w:r>
-        <w:rPr>
           <w:rFonts w:ascii="FangSong" w:eastAsia="FangSong" w:hAnsi="FangSong"/>
+        </w:rPr>
+      </w:pPr>
+      <w:r>
+        <w:rPr>
+          <w:rFonts w:ascii="FangSong" w:eastAsia="FangSong" w:hAnsi="FangSong"/>
+          <w:noProof/>
         </w:rPr>
         <w:drawing>
           <wp:inline distT="0" distB="0" distL="0" distR="0" wp14:anchorId="41569E31" wp14:editId="38BCBC8F">
@@ -1826,7 +2014,7 @@
                     <pic:cNvPicPr/>
                   </pic:nvPicPr>
                   <pic:blipFill>
-                    <a:blip r:embed="rId7"/>
+                    <a:blip r:embed="rId6"/>
                     <a:stretch>
                       <a:fillRect/>
                     </a:stretch>
@@ -1863,7 +2051,129 @@
         <w:rPr>
           <w:rFonts w:ascii="FangSong" w:eastAsia="FangSong" w:hAnsi="FangSong" w:hint="eastAsia"/>
         </w:rPr>
-        <w:t>布局中添加svg元素。</w:t>
+        <w:t>布局中添加</w:t>
+      </w:r>
+      <w:proofErr w:type="spellStart"/>
+      <w:r>
+        <w:rPr>
+          <w:rFonts w:ascii="FangSong" w:eastAsia="FangSong" w:hAnsi="FangSong" w:hint="eastAsia"/>
+        </w:rPr>
+        <w:t>svg</w:t>
+      </w:r>
+      <w:proofErr w:type="spellEnd"/>
+      <w:r>
+        <w:rPr>
+          <w:rFonts w:ascii="FangSong" w:eastAsia="FangSong" w:hAnsi="FangSong" w:hint="eastAsia"/>
+        </w:rPr>
+        <w:t>画布</w:t>
+      </w:r>
+      <w:r>
+        <w:rPr>
+          <w:rFonts w:ascii="FangSong" w:eastAsia="FangSong" w:hAnsi="FangSong" w:hint="eastAsia"/>
+        </w:rPr>
+        <w:t>（</w:t>
+      </w:r>
+      <w:r>
+        <w:rPr>
+          <w:rFonts w:ascii="FangSong" w:eastAsia="FangSong" w:hAnsi="FangSong"/>
+        </w:rPr>
+        <w:t>Scalable Vector Graphics</w:t>
+      </w:r>
+      <w:r>
+        <w:rPr>
+          <w:rFonts w:ascii="FangSong" w:eastAsia="FangSong" w:hAnsi="FangSong" w:hint="eastAsia"/>
+        </w:rPr>
+        <w:t>）</w:t>
+      </w:r>
+      <w:r>
+        <w:rPr>
+          <w:rFonts w:ascii="FangSong" w:eastAsia="FangSong" w:hAnsi="FangSong" w:hint="eastAsia"/>
+        </w:rPr>
+        <w:t>。</w:t>
+      </w:r>
+      <w:r>
+        <w:rPr>
+          <w:rFonts w:ascii="FangSong" w:eastAsia="FangSong" w:hAnsi="FangSong" w:hint="eastAsia"/>
+        </w:rPr>
+        <w:t>并且在</w:t>
+      </w:r>
+      <w:proofErr w:type="spellStart"/>
+      <w:r>
+        <w:rPr>
+          <w:rFonts w:ascii="FangSong" w:eastAsia="FangSong" w:hAnsi="FangSong" w:hint="eastAsia"/>
+        </w:rPr>
+        <w:t>svg</w:t>
+      </w:r>
+      <w:proofErr w:type="spellEnd"/>
+      <w:r>
+        <w:rPr>
+          <w:rFonts w:ascii="FangSong" w:eastAsia="FangSong" w:hAnsi="FangSong" w:hint="eastAsia"/>
+        </w:rPr>
+        <w:t>中添加&lt;g&gt;元素</w:t>
+      </w:r>
+      <w:r>
+        <w:rPr>
+          <w:rFonts w:ascii="FangSong" w:eastAsia="FangSong" w:hAnsi="FangSong" w:hint="eastAsia"/>
+        </w:rPr>
+        <w:t>（g元素可以把多个</w:t>
+      </w:r>
+      <w:r>
+        <w:rPr>
+          <w:rFonts w:ascii="FangSong" w:eastAsia="FangSong" w:hAnsi="FangSong" w:hint="eastAsia"/>
+        </w:rPr>
+        <w:t>元素分组，方便</w:t>
+      </w:r>
+      <w:r>
+        <w:rPr>
+          <w:rFonts w:ascii="FangSong" w:eastAsia="FangSong" w:hAnsi="FangSong" w:hint="eastAsia"/>
+        </w:rPr>
+        <w:t>统一移动</w:t>
+      </w:r>
+      <w:r>
+        <w:rPr>
+          <w:rFonts w:ascii="FangSong" w:eastAsia="FangSong" w:hAnsi="FangSong" w:hint="eastAsia"/>
+        </w:rPr>
+        <w:t>）</w:t>
+      </w:r>
+      <w:r>
+        <w:rPr>
+          <w:rFonts w:ascii="FangSong" w:eastAsia="FangSong" w:hAnsi="FangSong" w:hint="eastAsia"/>
+        </w:rPr>
+        <w:t>，让g的布局更合理，</w:t>
+      </w:r>
+      <w:r>
+        <w:rPr>
+          <w:rFonts w:ascii="FangSong" w:eastAsia="FangSong" w:hAnsi="FangSong" w:hint="eastAsia"/>
+        </w:rPr>
+        <w:t>向右移动</w:t>
+      </w:r>
+      <w:proofErr w:type="spellStart"/>
+      <w:r>
+        <w:rPr>
+          <w:rFonts w:ascii="FangSong" w:eastAsia="FangSong" w:hAnsi="FangSong" w:hint="eastAsia"/>
+        </w:rPr>
+        <w:t>margin.lefg</w:t>
+      </w:r>
+      <w:proofErr w:type="spellEnd"/>
+      <w:r>
+        <w:rPr>
+          <w:rFonts w:ascii="FangSong" w:eastAsia="FangSong" w:hAnsi="FangSong" w:hint="eastAsia"/>
+        </w:rPr>
+        <w:t>距离，向下移动</w:t>
+      </w:r>
+      <w:proofErr w:type="spellStart"/>
+      <w:r>
+        <w:rPr>
+          <w:rFonts w:ascii="FangSong" w:eastAsia="FangSong" w:hAnsi="FangSong" w:hint="eastAsia"/>
+        </w:rPr>
+        <w:t>margin.top</w:t>
+      </w:r>
+      <w:proofErr w:type="spellEnd"/>
+      <w:r>
+        <w:rPr>
+          <w:rFonts w:ascii="FangSong" w:eastAsia="FangSong" w:hAnsi="FangSong" w:hint="eastAsia"/>
+        </w:rPr>
+        <w:t>距离。</w:t>
       </w:r>
     </w:p>
     <w:p>
@@ -1878,8 +2188,57 @@
           <w:rFonts w:ascii="FangSong" w:eastAsia="FangSong" w:hAnsi="FangSong" w:hint="eastAsia"/>
         </w:rPr>
       </w:pPr>
-      <w:bookmarkStart w:id="0" w:name="_GoBack"/>
-      <w:bookmarkEnd w:id="0"/>
+      <w:r>
+        <w:rPr>
+          <w:rFonts w:ascii="FangSong" w:eastAsia="FangSong" w:hAnsi="FangSong" w:hint="eastAsia"/>
+        </w:rPr>
+        <w:t>编辑姓名列和指标行</w:t>
+      </w:r>
+    </w:p>
+    <w:p>
+      <w:pPr>
+        <w:pStyle w:val="a3"/>
+        <w:numPr>
+          <w:ilvl w:val="2"/>
+          <w:numId w:val="3"/>
+        </w:numPr>
+        <w:ind w:firstLineChars="0"/>
+        <w:rPr>
+          <w:rFonts w:ascii="FangSong" w:eastAsia="FangSong" w:hAnsi="FangSong"/>
+        </w:rPr>
+      </w:pPr>
+      <w:r>
+        <w:rPr>
+          <w:rFonts w:ascii="FangSong" w:eastAsia="FangSong" w:hAnsi="FangSong" w:hint="eastAsia"/>
+        </w:rPr>
+        <w:t>画格子</w:t>
+      </w:r>
+      <w:r>
+        <w:rPr>
+          <w:rFonts w:ascii="FangSong" w:eastAsia="FangSong" w:hAnsi="FangSong" w:hint="eastAsia"/>
+        </w:rPr>
+        <w:t>(</w:t>
+      </w:r>
+      <w:proofErr w:type="spellStart"/>
+      <w:r>
+        <w:rPr>
+          <w:rFonts w:ascii="FangSong" w:eastAsia="FangSong" w:hAnsi="FangSong" w:hint="eastAsia"/>
+        </w:rPr>
+        <w:t>heatmap</w:t>
+      </w:r>
+      <w:proofErr w:type="spellEnd"/>
+      <w:r>
+        <w:rPr>
+          <w:rFonts w:ascii="FangSong" w:eastAsia="FangSong" w:hAnsi="FangSong" w:hint="eastAsia"/>
+        </w:rPr>
+        <w:t>)</w:t>
+      </w:r>
+      <w:r>
+        <w:rPr>
+          <w:rFonts w:ascii="FangSong" w:eastAsia="FangSong" w:hAnsi="FangSong" w:hint="eastAsia"/>
+        </w:rPr>
+        <w:t>。</w:t>
+      </w:r>
     </w:p>
     <w:p>
       <w:pPr>
@@ -1902,6 +2261,103 @@
     </w:p>
     <w:p>
       <w:pPr>
+        <w:pStyle w:val="a3"/>
+        <w:numPr>
+          <w:ilvl w:val="2"/>
+          <w:numId w:val="3"/>
+        </w:numPr>
+        <w:ind w:firstLineChars="0"/>
+        <w:rPr>
+          <w:rFonts w:ascii="FangSong" w:eastAsia="FangSong" w:hAnsi="FangSong" w:hint="eastAsia"/>
+        </w:rPr>
+      </w:pPr>
+      <w:r>
+        <w:rPr>
+          <w:rFonts w:ascii="FangSong" w:eastAsia="FangSong" w:hAnsi="FangSong" w:hint="eastAsia"/>
+        </w:rPr>
+        <w:t>由于雷达图中的数据大小数量级</w:t>
+      </w:r>
+      <w:r>
+        <w:rPr>
+          <w:rFonts w:ascii="FangSong" w:eastAsia="FangSong" w:hAnsi="FangSong" w:hint="eastAsia"/>
+        </w:rPr>
+        <w:t>不一致，首先把数据标准归一化。</w:t>
+      </w:r>
+      <w:r>
+        <w:rPr>
+          <w:rFonts w:ascii="FangSong" w:eastAsia="FangSong" w:hAnsi="FangSong" w:hint="eastAsia"/>
+        </w:rPr>
+        <w:t>得到</w:t>
+      </w:r>
+      <w:r>
+        <w:rPr>
+          <w:rFonts w:ascii="FangSong" w:eastAsia="FangSong" w:hAnsi="FangSong"/>
+        </w:rPr>
+        <w:t>player_normalizated.csv</w:t>
+      </w:r>
+    </w:p>
+    <w:p>
+      <w:pPr>
+        <w:pStyle w:val="a3"/>
+        <w:numPr>
+          <w:ilvl w:val="2"/>
+          <w:numId w:val="3"/>
+        </w:numPr>
+        <w:ind w:firstLineChars="0"/>
+        <w:rPr>
+          <w:rFonts w:ascii="FangSong" w:eastAsia="FangSong" w:hAnsi="FangSong" w:hint="eastAsia"/>
+        </w:rPr>
+      </w:pPr>
+      <w:r>
+        <w:rPr>
+          <w:rFonts w:ascii="FangSong" w:eastAsia="FangSong" w:hAnsi="FangSong" w:hint="eastAsia"/>
+        </w:rPr>
+        <w:t>使用</w:t>
+      </w:r>
+      <w:r>
+        <w:rPr>
+          <w:rFonts w:ascii="FangSong" w:eastAsia="FangSong" w:hAnsi="FangSong" w:hint="eastAsia"/>
+        </w:rPr>
+        <w:t>d3雷达图模板</w:t>
+      </w:r>
+      <w:r>
+        <w:rPr>
+          <w:rFonts w:ascii="FangSong" w:eastAsia="FangSong" w:hAnsi="FangSong"/>
+        </w:rPr>
+        <w:t>lib/</w:t>
+      </w:r>
+      <w:proofErr w:type="spellStart"/>
+      <w:r>
+        <w:rPr>
+          <w:rFonts w:ascii="FangSong" w:eastAsia="FangSong" w:hAnsi="FangSong"/>
+        </w:rPr>
+        <w:t>radarChart</w:t>
+      </w:r>
+      <w:proofErr w:type="spellEnd"/>
+      <w:r>
+        <w:rPr>
+          <w:rFonts w:ascii="FangSong" w:eastAsia="FangSong" w:hAnsi="FangSong"/>
+        </w:rPr>
+        <w:t>/radarChart.js</w:t>
+      </w:r>
+      <w:r>
+        <w:rPr>
+          <w:rFonts w:ascii="FangSong" w:eastAsia="FangSong" w:hAnsi="FangSong" w:hint="eastAsia"/>
+        </w:rPr>
+        <w:t>,把归一化的数据传入。</w:t>
+      </w:r>
+    </w:p>
+    <w:p>
+      <w:pPr>
+        <w:pStyle w:val="a3"/>
+        <w:ind w:left="1440" w:firstLineChars="0" w:firstLine="0"/>
+        <w:rPr>
+          <w:rFonts w:ascii="FangSong" w:eastAsia="FangSong" w:hAnsi="FangSong"/>
+        </w:rPr>
+      </w:pPr>
+    </w:p>
+    <w:p>
+      <w:pPr>
         <w:pStyle w:val="2"/>
         <w:rPr>
           <w:rFonts w:hint="eastAsia"/>
@@ -1917,9 +2373,113 @@
     <w:p>
       <w:pPr>
         <w:rPr>
-          <w:rFonts w:ascii="FangSong" w:eastAsia="FangSong" w:hAnsi="FangSong" w:hint="eastAsia"/>
-        </w:rPr>
-      </w:pPr>
+          <w:rFonts w:hint="eastAsia"/>
+        </w:rPr>
+      </w:pPr>
+      <w:r>
+        <w:rPr>
+          <w:rFonts w:hint="eastAsia"/>
+        </w:rPr>
+        <w:t>启动服务器</w:t>
+      </w:r>
+      <w:r>
+        <w:rPr>
+          <w:rFonts w:hint="eastAsia"/>
+        </w:rPr>
+        <w:t>：</w:t>
+      </w:r>
+      <w:r>
+        <w:rPr>
+          <w:rFonts w:hint="eastAsia"/>
+        </w:rPr>
+        <w:t xml:space="preserve">`python </w:t>
+      </w:r>
+      <w:r>
+        <w:t>–</w:t>
+      </w:r>
+      <w:r>
+        <w:rPr>
+          <w:rFonts w:hint="eastAsia"/>
+        </w:rPr>
+        <w:t xml:space="preserve">m </w:t>
+      </w:r>
+      <w:proofErr w:type="spellStart"/>
+      <w:r>
+        <w:rPr>
+          <w:rFonts w:hint="eastAsia"/>
+        </w:rPr>
+        <w:t>http.server</w:t>
+      </w:r>
+      <w:proofErr w:type="spellEnd"/>
+      <w:r>
+        <w:rPr>
+          <w:rFonts w:hint="eastAsia"/>
+        </w:rPr>
+        <w:t>`</w:t>
+      </w:r>
+      <w:bookmarkStart w:id="0" w:name="_GoBack"/>
+      <w:bookmarkEnd w:id="0"/>
+    </w:p>
+    <w:p>
+      <w:pPr>
+        <w:rPr>
+          <w:rFonts w:ascii="FangSong" w:eastAsia="FangSong" w:hAnsi="FangSong"/>
+        </w:rPr>
+      </w:pPr>
+      <w:r>
+        <w:rPr>
+          <w:rFonts w:ascii="FangSong" w:eastAsia="FangSong" w:hAnsi="FangSong"/>
+          <w:noProof/>
+        </w:rPr>
+        <w:drawing>
+          <wp:inline distT="0" distB="0" distL="0" distR="0" wp14:anchorId="39F4B660" wp14:editId="1ABB8CFE">
+            <wp:extent cx="5262245" cy="3032760"/>
+            <wp:effectExtent l="0" t="0" r="0" b="0"/>
+            <wp:docPr id="2" name="图片 2" descr="../../Dropbox/屏幕截图/屏幕截图%202018-11-27%2022.16.54.png"/>
+            <wp:cNvGraphicFramePr>
+              <a:graphicFrameLocks xmlns:a="http://schemas.openxmlformats.org/drawingml/2006/main" noChangeAspect="1"/>
+            </wp:cNvGraphicFramePr>
+            <a:graphic xmlns:a="http://schemas.openxmlformats.org/drawingml/2006/main">
+              <a:graphicData uri="http://schemas.openxmlformats.org/drawingml/2006/picture">
+                <pic:pic xmlns:pic="http://schemas.openxmlformats.org/drawingml/2006/picture">
+                  <pic:nvPicPr>
+                    <pic:cNvPr id="0" name="Picture 1" descr="../../Dropbox/屏幕截图/屏幕截图%202018-11-27%2022.16.54.png"/>
+                    <pic:cNvPicPr>
+                      <a:picLocks noChangeAspect="1" noChangeArrowheads="1"/>
+                    </pic:cNvPicPr>
+                  </pic:nvPicPr>
+                  <pic:blipFill>
+                    <a:blip r:embed="rId7">
+                      <a:extLst>
+                        <a:ext uri="{28A0092B-C50C-407E-A947-70E740481C1C}">
+                          <a14:useLocalDpi xmlns:a14="http://schemas.microsoft.com/office/drawing/2010/main" val="0"/>
+                        </a:ext>
+                      </a:extLst>
+                    </a:blip>
+                    <a:srcRect/>
+                    <a:stretch>
+                      <a:fillRect/>
+                    </a:stretch>
+                  </pic:blipFill>
+                  <pic:spPr bwMode="auto">
+                    <a:xfrm>
+                      <a:off x="0" y="0"/>
+                      <a:ext cx="5262245" cy="3032760"/>
+                    </a:xfrm>
+                    <a:prstGeom prst="rect">
+                      <a:avLst/>
+                    </a:prstGeom>
+                    <a:noFill/>
+                    <a:ln>
+                      <a:noFill/>
+                    </a:ln>
+                  </pic:spPr>
+                </pic:pic>
+              </a:graphicData>
+            </a:graphic>
+          </wp:inline>
+        </w:drawing>
+      </w:r>
     </w:p>
     <w:sectPr>
       <w:pgSz w:w="11900" w:h="16840"/>
@@ -2798,6 +3358,28 @@
       <w:jc w:val="both"/>
     </w:pPr>
   </w:style>
+  <w:style w:type="paragraph" w:styleId="1">
+    <w:name w:val="heading 1"/>
+    <w:basedOn w:val="a"/>
+    <w:next w:val="a"/>
+    <w:link w:val="10"/>
+    <w:uiPriority w:val="9"/>
+    <w:qFormat/>
+    <w:rsid w:val="00347B9E"/>
+    <w:pPr>
+      <w:keepNext/>
+      <w:keepLines/>
+      <w:spacing w:before="340" w:after="330" w:line="578" w:lineRule="auto"/>
+      <w:outlineLvl w:val="0"/>
+    </w:pPr>
+    <w:rPr>
+      <w:b/>
+      <w:bCs/>
+      <w:kern w:val="44"/>
+      <w:sz w:val="44"/>
+      <w:szCs w:val="44"/>
+    </w:rPr>
+  </w:style>
   <w:style w:type="paragraph" w:styleId="2">
     <w:name w:val="heading 2"/>
     <w:basedOn w:val="a"/>
@@ -2923,6 +3505,20 @@
     <w:rsid w:val="00ED5993"/>
     <w:rPr>
       <w:rFonts w:ascii="宋体" w:eastAsia="宋体" w:hAnsi="Courier"/>
+    </w:rPr>
+  </w:style>
+  <w:style w:type="character" w:customStyle="1" w:styleId="10">
+    <w:name w:val="标题 1字符"/>
+    <w:basedOn w:val="a0"/>
+    <w:link w:val="1"/>
+    <w:uiPriority w:val="9"/>
+    <w:rsid w:val="00347B9E"/>
+    <w:rPr>
+      <w:b/>
+      <w:bCs/>
+      <w:kern w:val="44"/>
+      <w:sz w:val="44"/>
+      <w:szCs w:val="44"/>
     </w:rPr>
   </w:style>
 </w:styles>

</xml_diff>